<commit_message>
add words in Hune 7th
</commit_message>
<xml_diff>
--- a/readme.docx
+++ b/readme.docx
@@ -9,20 +9,35 @@
         </w:rPr>
         <w:t>是的规范化买奶粉大热国会女Greg NBC个人</w:t>
       </w:r>
+      <w:r>
+        <w:rPr>
+          <w:rFonts w:hint="eastAsia"/>
+        </w:rPr>
+        <w:t>的撒法发是否</w:t>
+      </w:r>
     </w:p>
     <w:p/>
     <w:p/>
     <w:p>
-      <w:pPr>
-        <w:rPr>
-          <w:rFonts w:hint="eastAsia"/>
-        </w:rPr>
-      </w:pPr>
       <w:r>
         <w:rPr>
           <w:rFonts w:hint="eastAsia"/>
         </w:rPr>
-        <w:t>大厦的功法哈佛嘎哈好的对</w:t>
+        <w:t>大厦的功法哈佛嘎</w:t>
+      </w:r>
+      <w:proofErr w:type="gramStart"/>
+      <w:r>
+        <w:rPr>
+          <w:rFonts w:hint="eastAsia"/>
+        </w:rPr>
+        <w:t>哈好的</w:t>
+      </w:r>
+      <w:proofErr w:type="gramEnd"/>
+      <w:r>
+        <w:rPr>
+          <w:rFonts w:hint="eastAsia"/>
+        </w:rPr>
+        <w:t>对</w:t>
       </w:r>
     </w:p>
     <w:sectPr>

</xml_diff>